<commit_message>
agregada especificación para CUGU1.5 registrar usuario
</commit_message>
<xml_diff>
--- a/Casos de uso/Gestión de usuarios/CUGU1.5 registrar usuario - listo/registrarUsuario.docx
+++ b/Casos de uso/Gestión de usuarios/CUGU1.5 registrar usuario - listo/registrarUsuario.docx
@@ -4,9 +4,9 @@
   <w:background w:color="FFFFFF"/>
   <w:body>
     <w:p>
-      <w:bookmarkStart w:id="0" w:name="_Hlk56442226"/>
-      <w:bookmarkStart w:id="1" w:name="_Hlk56444506"/>
-      <w:bookmarkEnd w:id="1"/>
+      <w:bookmarkStart w:id="0" w:name="_Hlk56444506"/>
+      <w:bookmarkStart w:id="1" w:name="_Hlk56442226"/>
+      <w:bookmarkEnd w:id="0"/>
       <w:r>
         <w:rPr>
           <w:b/>
@@ -16,7 +16,7 @@
         <w:t>REGISTRAR USUARIO</w:t>
       </w:r>
     </w:p>
-    <w:bookmarkEnd w:id="0"/>
+    <w:bookmarkEnd w:id="1"/>
     <w:p>
       <w:pPr>
         <w:jc w:val="center"/>
@@ -334,14 +334,14 @@
                 <w:rFonts w:ascii="Times New Roman" w:hAnsi="Times New Roman" w:cs="Times New Roman"/>
                 <w:lang w:val="es-419"/>
               </w:rPr>
-              <w:t xml:space="preserve">Permitir a los usuarios </w:t>
+              <w:t xml:space="preserve">Permitir </w:t>
             </w:r>
             <w:r>
               <w:rPr>
                 <w:rFonts w:ascii="Times New Roman" w:hAnsi="Times New Roman" w:cs="Times New Roman"/>
                 <w:lang w:val="es-419"/>
               </w:rPr>
-              <w:t>ver información relacionada a su perfil</w:t>
+              <w:t>al administrador crear una nueva cuenta para un usuario</w:t>
             </w:r>
             <w:r>
               <w:rPr>
@@ -837,7 +837,7 @@
       </w:pPr>
       <w:r>
         <w:pict w14:anchorId="0341BEC0">
-          <v:shape id="Imagen 7" o:spid="_x0000_i1052" type="#_x0000_t75" alt="Hombre" style="width:13.5pt;height:13.5pt;visibility:visible;mso-wrap-style:square">
+          <v:shape id="Imagen 7" o:spid="_x0000_i1028" type="#_x0000_t75" alt="Hombre" style="width:13.5pt;height:13.5pt;visibility:visible;mso-wrap-style:square">
             <v:imagedata r:id="rId9" o:title="Hombre"/>
           </v:shape>
         </w:pict>
@@ -895,7 +895,7 @@
       </w:pPr>
       <w:r>
         <w:pict w14:anchorId="1B27CB29">
-          <v:shape id="Imagen 6" o:spid="_x0000_i1044" type="#_x0000_t75" alt="Hombre" style="width:13.5pt;height:13.5pt;visibility:visible;mso-wrap-style:square">
+          <v:shape id="Imagen 6" o:spid="_x0000_i1029" type="#_x0000_t75" alt="Hombre" style="width:13.5pt;height:13.5pt;visibility:visible;mso-wrap-style:square">
             <v:imagedata r:id="rId9" o:title="Hombre"/>
           </v:shape>
         </w:pict>
@@ -1020,25 +1020,7 @@
           <w:szCs w:val="24"/>
           <w:lang w:val="es-419"/>
         </w:rPr>
-        <w:t xml:space="preserve">[Trayectoria </w:t>
-      </w:r>
-      <w:r>
-        <w:rPr>
-          <w:rFonts w:ascii="Times New Roman" w:hAnsi="Times New Roman" w:cs="Times New Roman"/>
-          <w:sz w:val="24"/>
-          <w:szCs w:val="24"/>
-          <w:lang w:val="es-419"/>
-        </w:rPr>
-        <w:t>B</w:t>
-      </w:r>
-      <w:r>
-        <w:rPr>
-          <w:rFonts w:ascii="Times New Roman" w:hAnsi="Times New Roman" w:cs="Times New Roman"/>
-          <w:sz w:val="24"/>
-          <w:szCs w:val="24"/>
-          <w:lang w:val="es-419"/>
-        </w:rPr>
-        <w:t>]</w:t>
+        <w:t>[Trayectoria B]</w:t>
       </w:r>
     </w:p>
     <w:p>
@@ -1057,7 +1039,7 @@
       </w:pPr>
       <w:r>
         <w:pict w14:anchorId="7DBCE28A">
-          <v:shape id="Imagen 9" o:spid="_x0000_i1063" type="#_x0000_t75" alt="Hombre" style="width:13.5pt;height:13.5pt;visibility:visible;mso-wrap-style:square">
+          <v:shape id="Imagen 9" o:spid="_x0000_i1030" type="#_x0000_t75" alt="Hombre" style="width:13.5pt;height:13.5pt;visibility:visible;mso-wrap-style:square">
             <v:imagedata r:id="rId9" o:title="Hombre"/>
           </v:shape>
         </w:pict>
@@ -1252,16 +1234,7 @@
           <w:szCs w:val="24"/>
           <w:lang w:val="es-419"/>
         </w:rPr>
-        <w:t>Realizar el registro del usuario en la base de datos</w:t>
-      </w:r>
-      <w:r>
-        <w:rPr>
-          <w:rFonts w:ascii="Times New Roman" w:hAnsi="Times New Roman" w:cs="Times New Roman"/>
-          <w:sz w:val="24"/>
-          <w:szCs w:val="24"/>
-          <w:lang w:val="es-419"/>
-        </w:rPr>
-        <w:t>.</w:t>
+        <w:t>Realizar el registro del usuario en la base de datos.</w:t>
       </w:r>
     </w:p>
     <w:p>
@@ -1618,7 +1591,7 @@
       </w:pPr>
       <w:r>
         <w:pict w14:anchorId="7B0643F5">
-          <v:shape id="Imagen 18" o:spid="_x0000_i1073" type="#_x0000_t75" alt="Agua" style="width:13.5pt;height:6.75pt;visibility:visible;mso-wrap-style:square">
+          <v:shape id="Imagen 18" o:spid="_x0000_i1031" type="#_x0000_t75" alt="Agua" style="width:13.5pt;height:6.75pt;visibility:visible;mso-wrap-style:square">
             <v:imagedata r:id="rId12" o:title="Agua"/>
           </v:shape>
         </w:pict>
@@ -1630,16 +1603,7 @@
           <w:szCs w:val="24"/>
           <w:lang w:val="es-419"/>
         </w:rPr>
-        <w:t>Los archivos proporcionados no son válidos, ya sea porque no están en formato PDF o porque exceden los 2.5MB de tamaño</w:t>
-      </w:r>
-      <w:r>
-        <w:rPr>
-          <w:rFonts w:ascii="Times New Roman" w:hAnsi="Times New Roman" w:cs="Times New Roman"/>
-          <w:sz w:val="24"/>
-          <w:szCs w:val="24"/>
-          <w:lang w:val="es-419"/>
-        </w:rPr>
-        <w:t>.</w:t>
+        <w:t>Los archivos proporcionados no son válidos, ya sea porque no están en formato PDF o porque exceden los 2.5MB de tamaño.</w:t>
       </w:r>
     </w:p>
     <w:p>
@@ -1716,16 +1680,7 @@
           <w:szCs w:val="24"/>
           <w:lang w:val="es-419"/>
         </w:rPr>
-        <w:t>Se muestra en pantalla un mensaje de error indicando la causa de la invalides del archivo</w:t>
-      </w:r>
-      <w:r>
-        <w:rPr>
-          <w:rFonts w:ascii="Times New Roman" w:hAnsi="Times New Roman" w:cs="Times New Roman"/>
-          <w:sz w:val="24"/>
-          <w:szCs w:val="24"/>
-          <w:lang w:val="es-419"/>
-        </w:rPr>
-        <w:t>.</w:t>
+        <w:t>Se muestra en pantalla un mensaje de error indicando la causa de la invalides del archivo.</w:t>
       </w:r>
     </w:p>
     <w:p>
@@ -1792,16 +1747,7 @@
           <w:szCs w:val="24"/>
           <w:lang w:val="es-419"/>
         </w:rPr>
-        <w:t xml:space="preserve"> El usuario </w:t>
-      </w:r>
-      <w:r>
-        <w:rPr>
-          <w:rFonts w:ascii="Times New Roman" w:hAnsi="Times New Roman" w:cs="Times New Roman"/>
-          <w:sz w:val="24"/>
-          <w:szCs w:val="24"/>
-          <w:lang w:val="es-419"/>
-        </w:rPr>
-        <w:t>acepta el mensaje de error.</w:t>
+        <w:t xml:space="preserve"> El usuario acepta el mensaje de error.</w:t>
       </w:r>
     </w:p>
     <w:p>
@@ -1868,25 +1814,7 @@
           <w:szCs w:val="24"/>
           <w:lang w:val="es-419"/>
         </w:rPr>
-        <w:t xml:space="preserve"> El usuario </w:t>
-      </w:r>
-      <w:r>
-        <w:rPr>
-          <w:rFonts w:ascii="Times New Roman" w:hAnsi="Times New Roman" w:cs="Times New Roman"/>
-          <w:sz w:val="24"/>
-          <w:szCs w:val="24"/>
-          <w:lang w:val="es-419"/>
-        </w:rPr>
-        <w:t>vuelve a subir sus datos</w:t>
-      </w:r>
-      <w:r>
-        <w:rPr>
-          <w:rFonts w:ascii="Times New Roman" w:hAnsi="Times New Roman" w:cs="Times New Roman"/>
-          <w:sz w:val="24"/>
-          <w:szCs w:val="24"/>
-          <w:lang w:val="es-419"/>
-        </w:rPr>
-        <w:t>.</w:t>
+        <w:t xml:space="preserve"> El usuario vuelve a subir sus datos.</w:t>
       </w:r>
     </w:p>
     <w:p>
@@ -2438,21 +2366,21 @@
         <v:path o:extrusionok="f" gradientshapeok="t" o:connecttype="rect"/>
         <o:lock v:ext="edit" aspectratio="t"/>
       </v:shapetype>
-      <v:shape id="_x0000_i1486" type="#_x0000_t75" alt="Agua" style="width:1in;height:1in;visibility:visible;mso-wrap-style:square" o:bullet="t">
+      <v:shape id="_x0000_i1095" type="#_x0000_t75" alt="Agua" style="width:1in;height:1in;visibility:visible;mso-wrap-style:square" o:bullet="t">
         <v:imagedata r:id="rId1" o:title="Agua"/>
       </v:shape>
     </w:pict>
   </w:numPicBullet>
   <w:numPicBullet w:numPicBulletId="1">
     <w:pict>
-      <v:shape id="_x0000_i1487" type="#_x0000_t75" alt="Hombre" style="width:1in;height:1in;visibility:visible;mso-wrap-style:square" o:bullet="t">
+      <v:shape id="_x0000_i1096" type="#_x0000_t75" alt="Hombre" style="width:1in;height:1in;visibility:visible;mso-wrap-style:square" o:bullet="t">
         <v:imagedata r:id="rId2" o:title="Hombre"/>
       </v:shape>
     </w:pict>
   </w:numPicBullet>
   <w:numPicBullet w:numPicBulletId="2">
     <w:pict>
-      <v:shape id="_x0000_i1488" type="#_x0000_t75" alt="Agua" style="width:13.5pt;height:6.75pt;visibility:visible;mso-wrap-style:square" o:bullet="t">
+      <v:shape id="_x0000_i1097" type="#_x0000_t75" alt="Agua" style="width:13.5pt;height:6.75pt;visibility:visible;mso-wrap-style:square" o:bullet="t">
         <v:imagedata r:id="rId3" o:title="Agua"/>
       </v:shape>
     </w:pict>
@@ -3791,9 +3719,7 @@
     </w:pPr>
     <w:tblPr>
       <w:tblCellMar>
-        <w:top w:w="0" w:type="dxa"/>
         <w:left w:w="115" w:type="dxa"/>
-        <w:bottom w:w="0" w:type="dxa"/>
         <w:right w:w="115" w:type="dxa"/>
       </w:tblCellMar>
     </w:tblPr>
@@ -3807,9 +3733,7 @@
     </w:pPr>
     <w:tblPr>
       <w:tblCellMar>
-        <w:top w:w="0" w:type="dxa"/>
         <w:left w:w="115" w:type="dxa"/>
-        <w:bottom w:w="0" w:type="dxa"/>
         <w:right w:w="115" w:type="dxa"/>
       </w:tblCellMar>
     </w:tblPr>
@@ -3823,9 +3747,7 @@
     </w:pPr>
     <w:tblPr>
       <w:tblCellMar>
-        <w:top w:w="0" w:type="dxa"/>
         <w:left w:w="115" w:type="dxa"/>
-        <w:bottom w:w="0" w:type="dxa"/>
         <w:right w:w="115" w:type="dxa"/>
       </w:tblCellMar>
     </w:tblPr>
@@ -3839,9 +3761,7 @@
     </w:pPr>
     <w:tblPr>
       <w:tblCellMar>
-        <w:top w:w="0" w:type="dxa"/>
         <w:left w:w="115" w:type="dxa"/>
-        <w:bottom w:w="0" w:type="dxa"/>
         <w:right w:w="115" w:type="dxa"/>
       </w:tblCellMar>
     </w:tblPr>
@@ -3855,9 +3775,7 @@
     </w:pPr>
     <w:tblPr>
       <w:tblCellMar>
-        <w:top w:w="0" w:type="dxa"/>
         <w:left w:w="115" w:type="dxa"/>
-        <w:bottom w:w="0" w:type="dxa"/>
         <w:right w:w="115" w:type="dxa"/>
       </w:tblCellMar>
     </w:tblPr>

</xml_diff>